<commit_message>
merge plan all code done JUST MORE ART
</commit_message>
<xml_diff>
--- a/merge plan.docx
+++ b/merge plan.docx
@@ -374,6 +374,115 @@
           <w:highlight w:val="cyan"/>
         </w:rPr>
       </w:pPr>
+      <w:r>
+        <w:rPr>
+          <w:rFonts w:ascii="Arial" w:hAnsi="Arial"/>
+          <w:highlight w:val="cyan"/>
+        </w:rPr>
+        <w:t>Metal + Petrol = Car Engine;</w:t>
+      </w:r>
+    </w:p>
+    <w:p>
+      <w:pPr>
+        <w:rPr>
+          <w:rFonts w:ascii="Arial" w:hAnsi="Arial"/>
+          <w:highlight w:val="cyan"/>
+        </w:rPr>
+      </w:pPr>
+      <w:r>
+        <w:rPr>
+          <w:rFonts w:ascii="Arial" w:hAnsi="Arial"/>
+          <w:highlight w:val="cyan"/>
+        </w:rPr>
+        <w:t>Metal + Jet Fuel = Plain Engine;</w:t>
+      </w:r>
+    </w:p>
+    <w:p>
+      <w:pPr>
+        <w:rPr>
+          <w:rFonts w:ascii="Arial" w:hAnsi="Arial"/>
+        </w:rPr>
+      </w:pPr>
+      <w:r>
+        <w:rPr>
+          <w:rFonts w:ascii="Arial" w:hAnsi="Arial"/>
+          <w:highlight w:val="cyan"/>
+        </w:rPr>
+        <w:t>Metal + Rocket Fuel = Rocket Engine;</w:t>
+      </w:r>
+    </w:p>
+    <w:p>
+      <w:pPr>
+        <w:rPr>
+          <w:rFonts w:ascii="Arial" w:hAnsi="Arial"/>
+          <w:highlight w:val="cyan"/>
+        </w:rPr>
+      </w:pPr>
+      <w:r>
+        <w:rPr>
+          <w:rFonts w:ascii="Arial" w:hAnsi="Arial"/>
+          <w:highlight w:val="cyan"/>
+        </w:rPr>
+        <w:t>Sheet Metal +  Car Engine = Car;</w:t>
+      </w:r>
+    </w:p>
+    <w:p>
+      <w:pPr>
+        <w:rPr>
+          <w:rFonts w:ascii="Arial" w:hAnsi="Arial"/>
+          <w:highlight w:val="cyan"/>
+        </w:rPr>
+      </w:pPr>
+      <w:r>
+        <w:rPr>
+          <w:rFonts w:ascii="Arial" w:hAnsi="Arial"/>
+          <w:highlight w:val="cyan"/>
+        </w:rPr>
+        <w:t>Sheet Metal + Plain Engine = Plain;</w:t>
+      </w:r>
+    </w:p>
+    <w:p>
+      <w:pPr>
+        <w:rPr>
+          <w:rFonts w:ascii="Arial" w:hAnsi="Arial"/>
+        </w:rPr>
+      </w:pPr>
+      <w:r>
+        <w:rPr>
+          <w:rFonts w:ascii="Arial" w:hAnsi="Arial"/>
+          <w:highlight w:val="cyan"/>
+        </w:rPr>
+        <w:t>Sheet Metal + Rocket Engine = Spacecraft;</w:t>
+      </w:r>
+      <w:r>
+        <w:rPr>
+          <w:rFonts w:ascii="Arial" w:hAnsi="Arial"/>
+        </w:rPr>
+        <w:t xml:space="preserve"> </w:t>
+      </w:r>
+    </w:p>
+    <w:p>
+      <w:pPr>
+        <w:rPr>
+          <w:rFonts w:ascii="Arial" w:hAnsi="Arial"/>
+          <w:highlight w:val="cyan"/>
+        </w:rPr>
+      </w:pPr>
+      <w:r>
+        <w:rPr>
+          <w:rFonts w:ascii="Arial" w:hAnsi="Arial"/>
+          <w:highlight w:val="cyan"/>
+        </w:rPr>
+        <w:t>Rocket Engine + PC = Satellite;</w:t>
+      </w:r>
+    </w:p>
+    <w:p>
+      <w:pPr>
+        <w:rPr>
+          <w:rFonts w:ascii="Arial" w:hAnsi="Arial"/>
+          <w:highlight w:val="cyan"/>
+        </w:rPr>
+      </w:pPr>
       <w:bookmarkStart w:id="0" w:name="_GoBack"/>
       <w:bookmarkEnd w:id="0"/>
       <w:r>
@@ -381,146 +490,34 @@
           <w:rFonts w:ascii="Arial" w:hAnsi="Arial"/>
           <w:highlight w:val="cyan"/>
         </w:rPr>
-        <w:t>Metal + Petrol = Car Engine;</w:t>
-      </w:r>
-    </w:p>
-    <w:p>
-      <w:pPr>
-        <w:rPr>
-          <w:rFonts w:ascii="Arial" w:hAnsi="Arial"/>
-          <w:highlight w:val="cyan"/>
-        </w:rPr>
-      </w:pPr>
-      <w:r>
-        <w:rPr>
-          <w:rFonts w:ascii="Arial" w:hAnsi="Arial"/>
-          <w:highlight w:val="cyan"/>
-        </w:rPr>
-        <w:t>Metal + Jet Fuel = Plain Engine;</w:t>
-      </w:r>
-    </w:p>
-    <w:p>
-      <w:pPr>
-        <w:rPr>
-          <w:rFonts w:ascii="Arial" w:hAnsi="Arial"/>
-        </w:rPr>
-      </w:pPr>
-      <w:r>
-        <w:rPr>
-          <w:rFonts w:ascii="Arial" w:hAnsi="Arial"/>
-          <w:highlight w:val="cyan"/>
-        </w:rPr>
-        <w:t>Metal + Rocket Fuel = Rocket Engine;</w:t>
-      </w:r>
-    </w:p>
-    <w:p>
-      <w:pPr>
-        <w:rPr>
-          <w:rFonts w:ascii="Arial" w:hAnsi="Arial"/>
-          <w:highlight w:val="yellow"/>
-        </w:rPr>
-      </w:pPr>
-      <w:r>
-        <w:rPr>
-          <w:rFonts w:ascii="Arial" w:hAnsi="Arial"/>
-          <w:highlight w:val="yellow"/>
-        </w:rPr>
-        <w:t>Sheet Metal +  Car Engine = Car;</w:t>
-      </w:r>
-    </w:p>
-    <w:p>
-      <w:pPr>
-        <w:rPr>
-          <w:rFonts w:ascii="Arial" w:hAnsi="Arial"/>
-        </w:rPr>
-      </w:pPr>
-      <w:r>
-        <w:rPr>
-          <w:rFonts w:ascii="Arial" w:hAnsi="Arial"/>
-          <w:highlight w:val="yellow"/>
-        </w:rPr>
-        <w:t>Sheet Metal + Plain Engine = Plain;</w:t>
-      </w:r>
-    </w:p>
-    <w:p>
-      <w:pPr>
-        <w:rPr>
-          <w:rFonts w:ascii="Arial" w:hAnsi="Arial"/>
-        </w:rPr>
-      </w:pPr>
-      <w:r>
-        <w:rPr>
-          <w:rFonts w:ascii="Arial" w:hAnsi="Arial"/>
-          <w:highlight w:val="yellow"/>
-        </w:rPr>
-        <w:t>Sheet Metal + Rocket Engine = Spacecraft;</w:t>
-      </w:r>
-      <w:r>
-        <w:rPr>
-          <w:rFonts w:ascii="Arial" w:hAnsi="Arial"/>
-        </w:rPr>
-        <w:t xml:space="preserve"> </w:t>
-      </w:r>
-    </w:p>
-    <w:p>
-      <w:pPr>
-        <w:rPr>
-          <w:rFonts w:ascii="Arial" w:hAnsi="Arial"/>
-          <w:highlight w:val="yellow"/>
-        </w:rPr>
-      </w:pPr>
-      <w:r>
-        <w:rPr>
-          <w:rFonts w:ascii="Arial" w:hAnsi="Arial"/>
-          <w:highlight w:val="yellow"/>
-        </w:rPr>
-        <w:t>Rocket Engine + PC = Satellite;</w:t>
-      </w:r>
-    </w:p>
-    <w:p>
-      <w:pPr>
-        <w:rPr>
-          <w:rFonts w:ascii="Arial" w:hAnsi="Arial"/>
-        </w:rPr>
-      </w:pPr>
-      <w:r>
-        <w:rPr>
-          <w:rFonts w:ascii="Arial" w:hAnsi="Arial"/>
-          <w:highlight w:val="yellow"/>
-        </w:rPr>
-        <w:t>Satellite + Spacecraft = Space Station;</w:t>
-      </w:r>
-      <w:r>
-        <w:rPr>
-          <w:rFonts w:ascii="Arial" w:hAnsi="Arial"/>
-        </w:rPr>
-        <w:t xml:space="preserve"> </w:t>
-      </w:r>
-    </w:p>
-    <w:p>
-      <w:pPr>
-        <w:rPr>
-          <w:rFonts w:ascii="Arial" w:hAnsi="Arial"/>
-        </w:rPr>
-      </w:pPr>
-      <w:r>
-        <w:rPr>
-          <w:rFonts w:ascii="Arial" w:hAnsi="Arial"/>
-          <w:highlight w:val="yellow"/>
+        <w:t xml:space="preserve">Satellite + Spacecraft = Space Station; </w:t>
+      </w:r>
+    </w:p>
+    <w:p>
+      <w:pPr>
+        <w:rPr>
+          <w:rFonts w:ascii="Arial" w:hAnsi="Arial"/>
+          <w:highlight w:val="cyan"/>
+        </w:rPr>
+      </w:pPr>
+      <w:r>
+        <w:rPr>
+          <w:rFonts w:ascii="Arial" w:hAnsi="Arial"/>
+          <w:highlight w:val="cyan"/>
         </w:rPr>
         <w:t xml:space="preserve">Space Station + Rocket </w:t>
       </w:r>
       <w:r>
         <w:rPr>
           <w:rFonts w:ascii="Arial" w:hAnsi="Arial"/>
-          <w:highlight w:val="yellow"/>
+          <w:highlight w:val="cyan"/>
         </w:rPr>
         <w:t>Engine</w:t>
       </w:r>
       <w:r>
         <w:rPr>
           <w:rFonts w:ascii="Arial" w:hAnsi="Arial"/>
-          <w:highlight w:val="yellow"/>
+          <w:highlight w:val="cyan"/>
         </w:rPr>
         <w:t xml:space="preserve"> = Deep Space Spacecraft;</w:t>
       </w:r>
@@ -529,13 +526,13 @@
       <w:pPr>
         <w:rPr>
           <w:rFonts w:ascii="Arial" w:hAnsi="Arial"/>
-          <w:highlight w:val="yellow"/>
-        </w:rPr>
-      </w:pPr>
-      <w:r>
-        <w:rPr>
-          <w:rFonts w:ascii="Arial" w:hAnsi="Arial"/>
-          <w:highlight w:val="yellow"/>
+          <w:highlight w:val="cyan"/>
+        </w:rPr>
+      </w:pPr>
+      <w:r>
+        <w:rPr>
+          <w:rFonts w:ascii="Arial" w:hAnsi="Arial"/>
+          <w:highlight w:val="cyan"/>
         </w:rPr>
         <w:lastRenderedPageBreak/>
         <w:t xml:space="preserve">Deep Space Spacecraft + Spacecraft = </w:t>
@@ -543,7 +540,7 @@
       <w:r>
         <w:rPr>
           <w:rFonts w:ascii="Arial" w:hAnsi="Arial"/>
-          <w:highlight w:val="yellow"/>
+          <w:highlight w:val="cyan"/>
         </w:rPr>
         <w:t>Planets;</w:t>
       </w:r>
@@ -552,12 +549,13 @@
       <w:pPr>
         <w:rPr>
           <w:rFonts w:ascii="Arial" w:hAnsi="Arial"/>
-        </w:rPr>
-      </w:pPr>
-      <w:r>
-        <w:rPr>
-          <w:rFonts w:ascii="Arial" w:hAnsi="Arial"/>
-          <w:highlight w:val="yellow"/>
+          <w:highlight w:val="cyan"/>
+        </w:rPr>
+      </w:pPr>
+      <w:r>
+        <w:rPr>
+          <w:rFonts w:ascii="Arial" w:hAnsi="Arial"/>
+          <w:highlight w:val="cyan"/>
         </w:rPr>
         <w:t>Car + Spacecraft = Rover;</w:t>
       </w:r>
@@ -566,12 +564,13 @@
       <w:pPr>
         <w:rPr>
           <w:rFonts w:ascii="Arial" w:hAnsi="Arial"/>
-        </w:rPr>
-      </w:pPr>
-      <w:r>
-        <w:rPr>
-          <w:rFonts w:ascii="Arial" w:hAnsi="Arial"/>
-          <w:highlight w:val="yellow"/>
+          <w:highlight w:val="cyan"/>
+        </w:rPr>
+      </w:pPr>
+      <w:r>
+        <w:rPr>
+          <w:rFonts w:ascii="Arial" w:hAnsi="Arial"/>
+          <w:highlight w:val="cyan"/>
         </w:rPr>
         <w:t>Rover + Planets = Aliens;</w:t>
       </w:r>
@@ -580,12 +579,13 @@
       <w:pPr>
         <w:rPr>
           <w:rFonts w:ascii="Arial" w:hAnsi="Arial"/>
-        </w:rPr>
-      </w:pPr>
-      <w:r>
-        <w:rPr>
-          <w:rFonts w:ascii="Arial" w:hAnsi="Arial"/>
-          <w:highlight w:val="yellow"/>
+          <w:highlight w:val="cyan"/>
+        </w:rPr>
+      </w:pPr>
+      <w:r>
+        <w:rPr>
+          <w:rFonts w:ascii="Arial" w:hAnsi="Arial"/>
+          <w:highlight w:val="cyan"/>
         </w:rPr>
         <w:t xml:space="preserve">Alien + rocket Engine = </w:t>
       </w:r>
@@ -593,7 +593,7 @@
       <w:r>
         <w:rPr>
           <w:rFonts w:ascii="Arial" w:hAnsi="Arial"/>
-          <w:highlight w:val="yellow"/>
+          <w:highlight w:val="cyan"/>
         </w:rPr>
         <w:t>HyperDrive</w:t>
       </w:r>
@@ -601,7 +601,7 @@
       <w:r>
         <w:rPr>
           <w:rFonts w:ascii="Arial" w:hAnsi="Arial"/>
-          <w:highlight w:val="yellow"/>
+          <w:highlight w:val="cyan"/>
         </w:rPr>
         <w:t>;</w:t>
       </w:r>
@@ -610,13 +610,13 @@
       <w:pPr>
         <w:rPr>
           <w:rFonts w:ascii="Arial" w:hAnsi="Arial"/>
-          <w:highlight w:val="yellow"/>
-        </w:rPr>
-      </w:pPr>
-      <w:r>
-        <w:rPr>
-          <w:rFonts w:ascii="Arial" w:hAnsi="Arial"/>
-          <w:highlight w:val="yellow"/>
+          <w:highlight w:val="cyan"/>
+        </w:rPr>
+      </w:pPr>
+      <w:r>
+        <w:rPr>
+          <w:rFonts w:ascii="Arial" w:hAnsi="Arial"/>
+          <w:highlight w:val="cyan"/>
         </w:rPr>
         <w:t>Alien + pc = Holograms;</w:t>
       </w:r>
@@ -631,7 +631,7 @@
       <w:r>
         <w:rPr>
           <w:rFonts w:ascii="Arial" w:hAnsi="Arial"/>
-          <w:highlight w:val="yellow"/>
+          <w:highlight w:val="cyan"/>
         </w:rPr>
         <w:t>Spacesip</w:t>
       </w:r>
@@ -639,7 +639,7 @@
       <w:r>
         <w:rPr>
           <w:rFonts w:ascii="Arial" w:hAnsi="Arial"/>
-          <w:highlight w:val="yellow"/>
+          <w:highlight w:val="cyan"/>
         </w:rPr>
         <w:t xml:space="preserve"> + </w:t>
       </w:r>
@@ -647,7 +647,7 @@
       <w:r>
         <w:rPr>
           <w:rFonts w:ascii="Arial" w:hAnsi="Arial"/>
-          <w:highlight w:val="yellow"/>
+          <w:highlight w:val="cyan"/>
         </w:rPr>
         <w:t>HyperDrive</w:t>
       </w:r>
@@ -655,7 +655,7 @@
       <w:r>
         <w:rPr>
           <w:rFonts w:ascii="Arial" w:hAnsi="Arial"/>
-          <w:highlight w:val="yellow"/>
+          <w:highlight w:val="cyan"/>
         </w:rPr>
         <w:t xml:space="preserve"> = UFO;</w:t>
       </w:r>

</xml_diff>